<commit_message>
Report Lab4 ready to send
</commit_message>
<xml_diff>
--- a/Lab4/LAB4/MyDocs/Αναφορά4.docx
+++ b/Lab4/LAB4/MyDocs/Αναφορά4.docx
@@ -624,7 +624,7 @@
                     <pic:cNvPicPr/>
                   </pic:nvPicPr>
                   <pic:blipFill>
-                    <a:blip r:embed="rId5">
+                    <a:blip r:embed="rId6">
                       <a:extLst>
                         <a:ext uri="{28A0092B-C50C-407E-A947-70E740481C1C}">
                           <a14:useLocalDpi xmlns:a14="http://schemas.microsoft.com/office/drawing/2010/main" val="0"/>
@@ -1386,7 +1386,6 @@
           <w:color w:val="000000"/>
           <w:sz w:val="24"/>
           <w:szCs w:val="24"/>
-          <w:lang w:val="en-US"/>
         </w:rPr>
       </w:pPr>
       <w:r>
@@ -1737,6 +1736,7 @@
       </w:pPr>
       <w:r>
         <w:rPr>
+          <w:noProof/>
           <w:lang w:val="en-US"/>
         </w:rPr>
         <w:drawing>
@@ -1757,7 +1757,7 @@
                     </pic:cNvPicPr>
                   </pic:nvPicPr>
                   <pic:blipFill>
-                    <a:blip r:embed="rId6">
+                    <a:blip r:embed="rId7">
                       <a:extLst>
                         <a:ext uri="{28A0092B-C50C-407E-A947-70E740481C1C}">
                           <a14:useLocalDpi xmlns:a14="http://schemas.microsoft.com/office/drawing/2010/main" val="0"/>
@@ -2088,9 +2088,9 @@
         </w:rPr>
         <w:drawing>
           <wp:inline distT="0" distB="0" distL="0" distR="0">
-            <wp:extent cx="5589767" cy="2991393"/>
-            <wp:effectExtent l="0" t="0" r="0" b="0"/>
-            <wp:docPr id="1" name="Εικόνα 1"/>
+            <wp:extent cx="5271770" cy="2818765"/>
+            <wp:effectExtent l="0" t="0" r="5080" b="635"/>
+            <wp:docPr id="9" name="Εικόνα 9"/>
             <wp:cNvGraphicFramePr>
               <a:graphicFrameLocks xmlns:a="http://schemas.openxmlformats.org/drawingml/2006/main" noChangeAspect="1"/>
             </wp:cNvGraphicFramePr>
@@ -2098,147 +2098,10 @@
               <a:graphicData uri="http://schemas.openxmlformats.org/drawingml/2006/picture">
                 <pic:pic xmlns:pic="http://schemas.openxmlformats.org/drawingml/2006/picture">
                   <pic:nvPicPr>
-                    <pic:cNvPr id="1" name="D187EEF.tmp"/>
-                    <pic:cNvPicPr/>
-                  </pic:nvPicPr>
-                  <pic:blipFill>
-                    <a:blip r:embed="rId7" cstate="print">
-                      <a:extLst>
-                        <a:ext uri="{28A0092B-C50C-407E-A947-70E740481C1C}">
-                          <a14:useLocalDpi xmlns:a14="http://schemas.microsoft.com/office/drawing/2010/main" val="0"/>
-                        </a:ext>
-                      </a:extLst>
-                    </a:blip>
-                    <a:stretch>
-                      <a:fillRect/>
-                    </a:stretch>
-                  </pic:blipFill>
-                  <pic:spPr>
-                    <a:xfrm>
-                      <a:off x="0" y="0"/>
-                      <a:ext cx="5599321" cy="2996506"/>
-                    </a:xfrm>
-                    <a:prstGeom prst="rect">
-                      <a:avLst/>
-                    </a:prstGeom>
-                  </pic:spPr>
-                </pic:pic>
-              </a:graphicData>
-            </a:graphic>
-          </wp:inline>
-        </w:drawing>
-      </w:r>
-    </w:p>
-    <w:p>
-      <w:r>
-        <w:t>Οι εντολές που εκτελούνται στο συγκεκριμένο παράθυρο κατά σειρά είναι</w:t>
-      </w:r>
-    </w:p>
-    <w:p>
-      <w:pPr>
-        <w:pStyle w:val="a7"/>
-        <w:numPr>
-          <w:ilvl w:val="0"/>
-          <w:numId w:val="4"/>
-        </w:numPr>
-        <w:rPr>
-          <w:lang w:val="en-US"/>
-        </w:rPr>
-      </w:pPr>
-      <w:r>
-        <w:rPr>
-          <w:lang w:val="en-US"/>
-        </w:rPr>
-        <w:t>li r1, 10</w:t>
-      </w:r>
-    </w:p>
-    <w:p>
-      <w:pPr>
-        <w:pStyle w:val="a7"/>
-        <w:numPr>
-          <w:ilvl w:val="0"/>
-          <w:numId w:val="4"/>
-        </w:numPr>
-        <w:rPr>
-          <w:lang w:val="en-US"/>
-        </w:rPr>
-      </w:pPr>
-      <w:r>
-        <w:rPr>
-          <w:lang w:val="en-US"/>
-        </w:rPr>
-        <w:t>li r2, 5</w:t>
-      </w:r>
-    </w:p>
-    <w:p>
-      <w:pPr>
-        <w:pStyle w:val="a7"/>
-        <w:numPr>
-          <w:ilvl w:val="0"/>
-          <w:numId w:val="4"/>
-        </w:numPr>
-        <w:rPr>
-          <w:lang w:val="en-US"/>
-        </w:rPr>
-      </w:pPr>
-      <w:proofErr w:type="spellStart"/>
-      <w:r>
-        <w:rPr>
-          <w:lang w:val="en-US"/>
-        </w:rPr>
-        <w:t>lui</w:t>
-      </w:r>
-      <w:proofErr w:type="spellEnd"/>
-      <w:r>
-        <w:rPr>
-          <w:lang w:val="en-US"/>
-        </w:rPr>
-        <w:t xml:space="preserve"> r3, 2</w:t>
-      </w:r>
-    </w:p>
-    <w:p>
-      <w:pPr>
-        <w:pStyle w:val="a7"/>
-        <w:numPr>
-          <w:ilvl w:val="0"/>
-          <w:numId w:val="4"/>
-        </w:numPr>
-        <w:rPr>
-          <w:lang w:val="en-US"/>
-        </w:rPr>
-      </w:pPr>
-      <w:r>
-        <w:rPr>
-          <w:lang w:val="en-US"/>
-        </w:rPr>
-        <w:t>li r4, -1</w:t>
-      </w:r>
-    </w:p>
-    <w:p>
-      <w:pPr>
-        <w:rPr>
-          <w:lang w:val="en-US"/>
-        </w:rPr>
-      </w:pPr>
-      <w:r>
-        <w:rPr>
-          <w:noProof/>
-          <w:lang w:val="en-US"/>
-        </w:rPr>
-        <w:drawing>
-          <wp:inline distT="0" distB="0" distL="0" distR="0">
-            <wp:extent cx="5274310" cy="3036570"/>
-            <wp:effectExtent l="0" t="0" r="2540" b="0"/>
-            <wp:docPr id="2" name="Εικόνα 2"/>
-            <wp:cNvGraphicFramePr>
-              <a:graphicFrameLocks xmlns:a="http://schemas.openxmlformats.org/drawingml/2006/main" noChangeAspect="1"/>
-            </wp:cNvGraphicFramePr>
-            <a:graphic xmlns:a="http://schemas.openxmlformats.org/drawingml/2006/main">
-              <a:graphicData uri="http://schemas.openxmlformats.org/drawingml/2006/picture">
-                <pic:pic xmlns:pic="http://schemas.openxmlformats.org/drawingml/2006/picture">
-                  <pic:nvPicPr>
-                    <pic:cNvPr id="2" name="D188B46.tmp"/>
-                    <pic:cNvPicPr/>
+                    <pic:cNvPr id="0" name="Picture 2"/>
+                    <pic:cNvPicPr>
+                      <a:picLocks noChangeAspect="1" noChangeArrowheads="1"/>
+                    </pic:cNvPicPr>
                   </pic:nvPicPr>
                   <pic:blipFill>
                     <a:blip r:embed="rId8" cstate="print">
@@ -2248,18 +2111,23 @@
                         </a:ext>
                       </a:extLst>
                     </a:blip>
+                    <a:srcRect/>
                     <a:stretch>
                       <a:fillRect/>
                     </a:stretch>
                   </pic:blipFill>
-                  <pic:spPr>
+                  <pic:spPr bwMode="auto">
                     <a:xfrm>
                       <a:off x="0" y="0"/>
-                      <a:ext cx="5274310" cy="3036570"/>
+                      <a:ext cx="5271770" cy="2818765"/>
                     </a:xfrm>
                     <a:prstGeom prst="rect">
                       <a:avLst/>
                     </a:prstGeom>
+                    <a:noFill/>
+                    <a:ln>
+                      <a:noFill/>
+                    </a:ln>
                   </pic:spPr>
                 </pic:pic>
               </a:graphicData>
@@ -2270,8 +2138,13 @@
     </w:p>
     <w:p>
       <w:r>
-        <w:lastRenderedPageBreak/>
-        <w:t>Οι εντολές που εκτελούνται στο συγκεκριμένο παράθυρο κατά σειρά είναι</w:t>
+        <w:t xml:space="preserve">Οι εντολές που εκτελούνται στο </w:t>
+      </w:r>
+      <w:r>
+        <w:t>παραπάνω</w:t>
+      </w:r>
+      <w:r>
+        <w:t xml:space="preserve"> παράθυρο κατά σειρά είναι</w:t>
       </w:r>
     </w:p>
     <w:p>
@@ -2289,19 +2162,10 @@
         <w:rPr>
           <w:lang w:val="en-US"/>
         </w:rPr>
-        <w:t>add</w:t>
-      </w:r>
-      <w:r>
-        <w:rPr>
-          <w:lang w:val="en-US"/>
-        </w:rPr>
-        <w:t xml:space="preserve"> r</w:t>
-      </w:r>
-      <w:r>
-        <w:rPr>
-          <w:lang w:val="en-US"/>
-        </w:rPr>
-        <w:t>5, r2, r2</w:t>
+        <w:t>li r1, 10</w:t>
+      </w:r>
+      <w:r>
+        <w:t xml:space="preserve"> (κόκκινο χρώμα)</w:t>
       </w:r>
     </w:p>
     <w:p>
@@ -2319,7 +2183,18 @@
         <w:rPr>
           <w:lang w:val="en-US"/>
         </w:rPr>
-        <w:t>sub r6, r1, r3</w:t>
+        <w:t>li r2, 5</w:t>
+      </w:r>
+      <w:r>
+        <w:t xml:space="preserve"> (</w:t>
+      </w:r>
+      <w:proofErr w:type="spellStart"/>
+      <w:r>
+        <w:t>γαλαζιο</w:t>
+      </w:r>
+      <w:proofErr w:type="spellEnd"/>
+      <w:r>
+        <w:t xml:space="preserve"> χρώμα)</w:t>
       </w:r>
     </w:p>
     <w:p>
@@ -2338,48 +2213,55 @@
         <w:rPr>
           <w:lang w:val="en-US"/>
         </w:rPr>
-        <w:t>addi</w:t>
+        <w:t>lui</w:t>
       </w:r>
       <w:proofErr w:type="spellEnd"/>
       <w:r>
         <w:rPr>
           <w:lang w:val="en-US"/>
         </w:rPr>
-        <w:t xml:space="preserve"> r7, r4, 1</w:t>
-      </w:r>
-    </w:p>
-    <w:p>
-      <w:r>
-        <w:t xml:space="preserve">Μετά την εκτέλεση των συγκεκριμένων εντολών, πραγματοποιείται η εκτέλεση των προτύπων </w:t>
-      </w:r>
-      <w:r>
-        <w:rPr>
-          <w:lang w:val="en-US"/>
-        </w:rPr>
-        <w:t>ram</w:t>
-      </w:r>
-      <w:r>
-        <w:t xml:space="preserve"> </w:t>
-      </w:r>
-      <w:r>
-        <w:t xml:space="preserve">του προηγούμενου εργαστηρίου. Στην ήδη υπάρχουσα </w:t>
-      </w:r>
-      <w:r>
-        <w:rPr>
-          <w:lang w:val="en-US"/>
-        </w:rPr>
-        <w:t>ram</w:t>
-      </w:r>
-      <w:r>
-        <w:t xml:space="preserve"> </w:t>
-      </w:r>
-      <w:r>
-        <w:t>πραγματοποιείται η εκτέλεση του προγράμματος αναφοράς 1 ενώ σε ξεχωριστό αρχείο πραγματοποιείται η εκτέλεση του προγράμματος αναφοράς 2. Και στις δύο περιπτώσεις βέβαια συναντάμε τα αποτελέσματα του προηγούμενου εργαστηρίου, επαληθεύοντας την ορθή υλοποίηση μας.</w:t>
-      </w:r>
-    </w:p>
-    <w:p>
-      <w:r>
-        <w:t>Παρακάτω, παρατηρούμε χαρακτηριστικό παράδειγμα υλοποίησης του προηγούμενο εργαστήριο, αφού απεικονίζεται ο ατέρμων βρόγχος του προγράμματος αναφοράς 2 όπως είχα συναντήσει.</w:t>
+        <w:t xml:space="preserve"> r3, 2</w:t>
+      </w:r>
+      <w:r>
+        <w:t xml:space="preserve"> (</w:t>
+      </w:r>
+      <w:proofErr w:type="spellStart"/>
+      <w:r>
+        <w:t>πρασινο</w:t>
+      </w:r>
+      <w:proofErr w:type="spellEnd"/>
+      <w:r>
+        <w:t xml:space="preserve"> χρώμα)</w:t>
+      </w:r>
+    </w:p>
+    <w:p>
+      <w:pPr>
+        <w:pStyle w:val="a7"/>
+        <w:numPr>
+          <w:ilvl w:val="0"/>
+          <w:numId w:val="4"/>
+        </w:numPr>
+        <w:rPr>
+          <w:lang w:val="en-US"/>
+        </w:rPr>
+      </w:pPr>
+      <w:r>
+        <w:rPr>
+          <w:lang w:val="en-US"/>
+        </w:rPr>
+        <w:t>li r4, -1</w:t>
+      </w:r>
+      <w:r>
+        <w:rPr>
+          <w:lang w:val="en-US"/>
+        </w:rPr>
+        <w:t xml:space="preserve"> </w:t>
+      </w:r>
+      <w:r>
+        <w:t>(μωβ</w:t>
+      </w:r>
+      <w:r>
+        <w:t xml:space="preserve"> χρώμα)</w:t>
       </w:r>
     </w:p>
     <w:p>
@@ -2395,9 +2277,9 @@
         </w:rPr>
         <w:drawing>
           <wp:inline distT="0" distB="0" distL="0" distR="0">
-            <wp:extent cx="5274310" cy="2736215"/>
-            <wp:effectExtent l="0" t="0" r="2540" b="6985"/>
-            <wp:docPr id="3" name="Εικόνα 3"/>
+            <wp:extent cx="5263515" cy="3013710"/>
+            <wp:effectExtent l="0" t="0" r="0" b="0"/>
+            <wp:docPr id="10" name="Εικόνα 10"/>
             <wp:cNvGraphicFramePr>
               <a:graphicFrameLocks xmlns:a="http://schemas.openxmlformats.org/drawingml/2006/main" noChangeAspect="1"/>
             </wp:cNvGraphicFramePr>
@@ -2405,8 +2287,10 @@
               <a:graphicData uri="http://schemas.openxmlformats.org/drawingml/2006/picture">
                 <pic:pic xmlns:pic="http://schemas.openxmlformats.org/drawingml/2006/picture">
                   <pic:nvPicPr>
-                    <pic:cNvPr id="3" name="D18A5F1.tmp"/>
-                    <pic:cNvPicPr/>
+                    <pic:cNvPr id="0" name="Picture 3"/>
+                    <pic:cNvPicPr>
+                      <a:picLocks noChangeAspect="1" noChangeArrowheads="1"/>
+                    </pic:cNvPicPr>
                   </pic:nvPicPr>
                   <pic:blipFill>
                     <a:blip r:embed="rId9" cstate="print">
@@ -2416,18 +2300,319 @@
                         </a:ext>
                       </a:extLst>
                     </a:blip>
+                    <a:srcRect/>
                     <a:stretch>
                       <a:fillRect/>
                     </a:stretch>
                   </pic:blipFill>
-                  <pic:spPr>
+                  <pic:spPr bwMode="auto">
                     <a:xfrm>
                       <a:off x="0" y="0"/>
-                      <a:ext cx="5274310" cy="2736215"/>
+                      <a:ext cx="5263515" cy="3013710"/>
                     </a:xfrm>
                     <a:prstGeom prst="rect">
                       <a:avLst/>
                     </a:prstGeom>
+                    <a:noFill/>
+                    <a:ln>
+                      <a:noFill/>
+                    </a:ln>
+                  </pic:spPr>
+                </pic:pic>
+              </a:graphicData>
+            </a:graphic>
+          </wp:inline>
+        </w:drawing>
+      </w:r>
+    </w:p>
+    <w:p>
+      <w:r>
+        <w:lastRenderedPageBreak/>
+        <w:t xml:space="preserve">Οι εντολές που εκτελούνται στο </w:t>
+      </w:r>
+      <w:r>
+        <w:t xml:space="preserve">παραπάνω </w:t>
+      </w:r>
+      <w:r>
+        <w:t>παράθυρο κατά σειρά είναι</w:t>
+      </w:r>
+    </w:p>
+    <w:p>
+      <w:pPr>
+        <w:pStyle w:val="a7"/>
+        <w:numPr>
+          <w:ilvl w:val="0"/>
+          <w:numId w:val="4"/>
+        </w:numPr>
+      </w:pPr>
+      <w:r>
+        <w:rPr>
+          <w:lang w:val="en-US"/>
+        </w:rPr>
+        <w:t>add</w:t>
+      </w:r>
+      <w:r>
+        <w:t xml:space="preserve"> </w:t>
+      </w:r>
+      <w:r>
+        <w:rPr>
+          <w:lang w:val="en-US"/>
+        </w:rPr>
+        <w:t>r</w:t>
+      </w:r>
+      <w:r>
+        <w:t xml:space="preserve">5, </w:t>
+      </w:r>
+      <w:r>
+        <w:rPr>
+          <w:lang w:val="en-US"/>
+        </w:rPr>
+        <w:t>r</w:t>
+      </w:r>
+      <w:r>
+        <w:t xml:space="preserve">2, </w:t>
+      </w:r>
+      <w:r>
+        <w:rPr>
+          <w:lang w:val="en-US"/>
+        </w:rPr>
+        <w:t>r</w:t>
+      </w:r>
+      <w:r>
+        <w:t>2</w:t>
+      </w:r>
+      <w:r>
+        <w:t xml:space="preserve"> (κόκκινο χρώμα)</w:t>
+      </w:r>
+    </w:p>
+    <w:p>
+      <w:pPr>
+        <w:pStyle w:val="a7"/>
+        <w:numPr>
+          <w:ilvl w:val="0"/>
+          <w:numId w:val="4"/>
+        </w:numPr>
+      </w:pPr>
+      <w:r>
+        <w:rPr>
+          <w:lang w:val="en-US"/>
+        </w:rPr>
+        <w:t>sub</w:t>
+      </w:r>
+      <w:r>
+        <w:t xml:space="preserve"> </w:t>
+      </w:r>
+      <w:r>
+        <w:rPr>
+          <w:lang w:val="en-US"/>
+        </w:rPr>
+        <w:t>r</w:t>
+      </w:r>
+      <w:r>
+        <w:t xml:space="preserve">6, </w:t>
+      </w:r>
+      <w:r>
+        <w:rPr>
+          <w:lang w:val="en-US"/>
+        </w:rPr>
+        <w:t>r</w:t>
+      </w:r>
+      <w:r>
+        <w:t xml:space="preserve">1, </w:t>
+      </w:r>
+      <w:r>
+        <w:rPr>
+          <w:lang w:val="en-US"/>
+        </w:rPr>
+        <w:t>r</w:t>
+      </w:r>
+      <w:r>
+        <w:t>3</w:t>
+      </w:r>
+      <w:r>
+        <w:t xml:space="preserve"> </w:t>
+      </w:r>
+      <w:r>
+        <w:t>(</w:t>
+      </w:r>
+      <w:r>
+        <w:t>κίτρινο</w:t>
+      </w:r>
+      <w:r>
+        <w:t xml:space="preserve"> χρώμα)</w:t>
+      </w:r>
+    </w:p>
+    <w:p>
+      <w:pPr>
+        <w:pStyle w:val="a7"/>
+        <w:numPr>
+          <w:ilvl w:val="0"/>
+          <w:numId w:val="4"/>
+        </w:numPr>
+      </w:pPr>
+      <w:proofErr w:type="spellStart"/>
+      <w:r>
+        <w:rPr>
+          <w:lang w:val="en-US"/>
+        </w:rPr>
+        <w:t>addi</w:t>
+      </w:r>
+      <w:proofErr w:type="spellEnd"/>
+      <w:r>
+        <w:t xml:space="preserve"> </w:t>
+      </w:r>
+      <w:r>
+        <w:rPr>
+          <w:lang w:val="en-US"/>
+        </w:rPr>
+        <w:t>r</w:t>
+      </w:r>
+      <w:r>
+        <w:t xml:space="preserve">7, </w:t>
+      </w:r>
+      <w:r>
+        <w:rPr>
+          <w:lang w:val="en-US"/>
+        </w:rPr>
+        <w:t>r</w:t>
+      </w:r>
+      <w:r>
+        <w:t>4, 1</w:t>
+      </w:r>
+      <w:r>
+        <w:t xml:space="preserve"> </w:t>
+      </w:r>
+      <w:r>
+        <w:t>(</w:t>
+      </w:r>
+      <w:r>
+        <w:t>μωβ</w:t>
+      </w:r>
+      <w:r>
+        <w:t xml:space="preserve"> χρώμα)</w:t>
+      </w:r>
+    </w:p>
+    <w:p>
+      <w:r>
+        <w:t xml:space="preserve">Σε κύκλο βρίσκονται οι εκάστοτε </w:t>
+      </w:r>
+      <w:proofErr w:type="spellStart"/>
+      <w:r>
+        <w:t>καταχωρητές</w:t>
+      </w:r>
+      <w:proofErr w:type="spellEnd"/>
+      <w:r>
+        <w:t xml:space="preserve"> που συναντάμε τις αλλαγές, ενώ με τα βέλη βλέπουμε τις εξαρτήσεις από άλλους </w:t>
+      </w:r>
+      <w:proofErr w:type="spellStart"/>
+      <w:r>
+        <w:t>καταχωρητές</w:t>
+      </w:r>
+      <w:proofErr w:type="spellEnd"/>
+      <w:r>
+        <w:t xml:space="preserve"> για το τελικό αποτέλεσμα </w:t>
+      </w:r>
+    </w:p>
+    <w:p>
+      <w:r>
+        <w:t xml:space="preserve">Μετά την εκτέλεση των συγκεκριμένων εντολών, πραγματοποιείται η εκτέλεση των προτύπων </w:t>
+      </w:r>
+      <w:r>
+        <w:rPr>
+          <w:lang w:val="en-US"/>
+        </w:rPr>
+        <w:t>ram</w:t>
+      </w:r>
+      <w:r>
+        <w:t xml:space="preserve"> </w:t>
+      </w:r>
+      <w:r>
+        <w:t xml:space="preserve">του προηγούμενου εργαστηρίου. Στην ήδη υπάρχουσα </w:t>
+      </w:r>
+      <w:r>
+        <w:rPr>
+          <w:lang w:val="en-US"/>
+        </w:rPr>
+        <w:t>ram</w:t>
+      </w:r>
+      <w:r>
+        <w:t xml:space="preserve"> </w:t>
+      </w:r>
+      <w:r>
+        <w:t>πραγματοποιείται η εκτέλεση του προγράμματος αναφοράς 1 ενώ σε ξεχωριστό αρχείο πραγματοποιείται η εκτέλεση του προγράμματος αναφοράς 2. Και στις δύο περιπτώσεις βέβαια συναντάμε τα αποτελέσματα του προηγούμενου εργαστηρίου, επαληθεύοντας την ορθή υλοποίηση μας.</w:t>
+      </w:r>
+    </w:p>
+    <w:p>
+      <w:r>
+        <w:t>Παρακάτω, παρατηρούμε χαρακτηριστικό παράδειγμα υλοποίησης του προηγούμενο εργαστήριο, αφού απεικονίζεται ο ατέρμων βρόγχος του προγράμματος αναφοράς 2 όπως είχα συναντήσει.</w:t>
+      </w:r>
+      <w:r>
+        <w:t xml:space="preserve">( παρατηρείται επανάληψη των διευθύνσεων που βρίσκονται κυκλωμένες με κόκκινο και </w:t>
+      </w:r>
+      <w:proofErr w:type="spellStart"/>
+      <w:r>
+        <w:t>μπλέ</w:t>
+      </w:r>
+      <w:proofErr w:type="spellEnd"/>
+      <w:r>
+        <w:t xml:space="preserve"> χρώμα αντίστοιχα )</w:t>
+      </w:r>
+      <w:bookmarkStart w:id="0" w:name="_GoBack"/>
+      <w:bookmarkEnd w:id="0"/>
+    </w:p>
+    <w:p>
+      <w:pPr>
+        <w:rPr>
+          <w:lang w:val="en-US"/>
+        </w:rPr>
+      </w:pPr>
+      <w:r>
+        <w:rPr>
+          <w:noProof/>
+          <w:lang w:val="en-US"/>
+        </w:rPr>
+        <w:drawing>
+          <wp:inline distT="0" distB="0" distL="0" distR="0">
+            <wp:extent cx="5262245" cy="2726055"/>
+            <wp:effectExtent l="0" t="0" r="0" b="0"/>
+            <wp:docPr id="11" name="Εικόνα 11"/>
+            <wp:cNvGraphicFramePr>
+              <a:graphicFrameLocks xmlns:a="http://schemas.openxmlformats.org/drawingml/2006/main" noChangeAspect="1"/>
+            </wp:cNvGraphicFramePr>
+            <a:graphic xmlns:a="http://schemas.openxmlformats.org/drawingml/2006/main">
+              <a:graphicData uri="http://schemas.openxmlformats.org/drawingml/2006/picture">
+                <pic:pic xmlns:pic="http://schemas.openxmlformats.org/drawingml/2006/picture">
+                  <pic:nvPicPr>
+                    <pic:cNvPr id="0" name="Picture 4"/>
+                    <pic:cNvPicPr>
+                      <a:picLocks noChangeAspect="1" noChangeArrowheads="1"/>
+                    </pic:cNvPicPr>
+                  </pic:nvPicPr>
+                  <pic:blipFill>
+                    <a:blip r:embed="rId10" cstate="print">
+                      <a:extLst>
+                        <a:ext uri="{28A0092B-C50C-407E-A947-70E740481C1C}">
+                          <a14:useLocalDpi xmlns:a14="http://schemas.microsoft.com/office/drawing/2010/main" val="0"/>
+                        </a:ext>
+                      </a:extLst>
+                    </a:blip>
+                    <a:srcRect/>
+                    <a:stretch>
+                      <a:fillRect/>
+                    </a:stretch>
+                  </pic:blipFill>
+                  <pic:spPr bwMode="auto">
+                    <a:xfrm>
+                      <a:off x="0" y="0"/>
+                      <a:ext cx="5262245" cy="2726055"/>
+                    </a:xfrm>
+                    <a:prstGeom prst="rect">
+                      <a:avLst/>
+                    </a:prstGeom>
+                    <a:noFill/>
+                    <a:ln>
+                      <a:noFill/>
+                    </a:ln>
                   </pic:spPr>
                 </pic:pic>
               </a:graphicData>
@@ -2546,6 +2731,7 @@
       </w:r>
       <w:r>
         <w:rPr>
+          <w:noProof/>
           <w:lang w:val="en-US"/>
         </w:rPr>
         <w:drawing>
@@ -2566,7 +2752,7 @@
                     </pic:cNvPicPr>
                   </pic:nvPicPr>
                   <pic:blipFill>
-                    <a:blip r:embed="rId10">
+                    <a:blip r:embed="rId11">
                       <a:extLst>
                         <a:ext uri="{28A0092B-C50C-407E-A947-70E740481C1C}">
                           <a14:useLocalDpi xmlns:a14="http://schemas.microsoft.com/office/drawing/2010/main" val="0"/>
@@ -2701,8 +2887,6 @@
           <w:szCs w:val="28"/>
         </w:rPr>
       </w:pPr>
-      <w:bookmarkStart w:id="0" w:name="_GoBack"/>
-      <w:bookmarkEnd w:id="0"/>
       <w:r>
         <w:rPr>
           <w:color w:val="0070C0"/>
@@ -2789,7 +2973,7 @@
                     <pic:cNvPicPr/>
                   </pic:nvPicPr>
                   <pic:blipFill>
-                    <a:blip r:embed="rId11">
+                    <a:blip r:embed="rId12">
                       <a:extLst>
                         <a:ext uri="{28A0092B-C50C-407E-A947-70E740481C1C}">
                           <a14:useLocalDpi xmlns:a14="http://schemas.microsoft.com/office/drawing/2010/main" val="0"/>
@@ -3762,6 +3946,7 @@
   <w:style w:type="character" w:default="1" w:styleId="a0">
     <w:name w:val="Default Paragraph Font"/>
     <w:uiPriority w:val="1"/>
+    <w:semiHidden/>
     <w:unhideWhenUsed/>
   </w:style>
   <w:style w:type="table" w:default="1" w:styleId="a1">
@@ -4211,4 +4396,16 @@
   </a:objectDefaults>
   <a:extraClrSchemeLst/>
 </a:theme>
+</file>
+
+<file path=customXml/item1.xml><?xml version="1.0" encoding="utf-8"?>
+<b:Sources xmlns:b="http://schemas.openxmlformats.org/officeDocument/2006/bibliography" xmlns="http://schemas.openxmlformats.org/officeDocument/2006/bibliography" SelectedStyle="\APASixthEditionOfficeOnline.xsl" StyleName="APA" Version="6"/>
+</file>
+
+<file path=customXml/itemProps1.xml><?xml version="1.0" encoding="utf-8"?>
+<ds:datastoreItem xmlns:ds="http://schemas.openxmlformats.org/officeDocument/2006/customXml" ds:itemID="{E3DEBFA2-9F29-4F71-A968-9EAA2861B71A}">
+  <ds:schemaRefs>
+    <ds:schemaRef ds:uri="http://schemas.openxmlformats.org/officeDocument/2006/bibliography"/>
+  </ds:schemaRefs>
+</ds:datastoreItem>
 </file>
</xml_diff>